<commit_message>
Ajout des nouveaux outils ARIMA
</commit_message>
<xml_diff>
--- a/Suivi projet info S7.docx
+++ b/Suivi projet info S7.docx
@@ -125,6 +125,198 @@
     <w:p>
       <w:r>
         <w:t>Retouches : la légende pour genderpassport (il faudrait juste oui ou non, rouge et vert pas le dégradé)</w:t>
+      </w:r>
+    </w:p>
+    <w:p>
+      <w:r>
+        <w:t>Pour les oui/non : faire la liste des pays ou =NON en (year)</w:t>
+      </w:r>
+    </w:p>
+    <w:p>
+      <w:r>
+        <w:t>Elle veut des graphiques en 3D ?</w:t>
+      </w:r>
+    </w:p>
+    <w:p/>
+    <w:p>
+      <w:r>
+        <w:lastRenderedPageBreak/>
+        <w:t>Apprentissage auto :</w:t>
+      </w:r>
+    </w:p>
+    <w:p>
+      <w:r>
+        <w:t>Page prédiction test_machinelearn.py</w:t>
+      </w:r>
+    </w:p>
+    <w:p>
+      <w:r>
+        <w:t xml:space="preserve">Fichiers geoJSON : chatgpt m’a donné deux dépôts git ou il ya des fichiers geojson de cartes </w:t>
+      </w:r>
+      <w:proofErr w:type="gramStart"/>
+      <w:r>
+        <w:t>du mondes</w:t>
+      </w:r>
+      <w:proofErr w:type="gramEnd"/>
+      <w:r>
+        <w:t xml:space="preserve"> qui reconnaissent les pays avec leurs codes ISO3. Ce serait intéressant d’essayer de les matcher avec la carte. </w:t>
+      </w:r>
+      <w:proofErr w:type="spellStart"/>
+      <w:r>
+        <w:rPr>
+          <w:color w:val="FF0000"/>
+        </w:rPr>
+        <w:t>Chnger</w:t>
+      </w:r>
+      <w:proofErr w:type="spellEnd"/>
+      <w:r>
+        <w:rPr>
+          <w:color w:val="FF0000"/>
+        </w:rPr>
+        <w:t xml:space="preserve"> les couleurs en fonction de si </w:t>
+      </w:r>
+      <w:proofErr w:type="gramStart"/>
+      <w:r>
+        <w:rPr>
+          <w:color w:val="FF0000"/>
+        </w:rPr>
+        <w:t>on a pas</w:t>
+      </w:r>
+      <w:proofErr w:type="gramEnd"/>
+      <w:r>
+        <w:rPr>
+          <w:color w:val="FF0000"/>
+        </w:rPr>
+        <w:t xml:space="preserve"> de données ou si juste c pas le bon nom, comme </w:t>
+      </w:r>
+      <w:proofErr w:type="spellStart"/>
+      <w:r>
+        <w:rPr>
+          <w:color w:val="FF0000"/>
+        </w:rPr>
+        <w:t>àa</w:t>
+      </w:r>
+      <w:proofErr w:type="spellEnd"/>
+      <w:r>
+        <w:rPr>
+          <w:color w:val="FF0000"/>
+        </w:rPr>
+        <w:t xml:space="preserve"> je pourrais changer les noms à la main</w:t>
+      </w:r>
+    </w:p>
+    <w:p/>
+    <w:p>
+      <w:r>
+        <w:t xml:space="preserve">18 décembre : </w:t>
+      </w:r>
+    </w:p>
+    <w:p>
+      <w:r>
+        <w:t>Apprentissage auto : méthode Ridge, linear regression avec valid croisée, KNN, SVR et Random forest à retravailler (ajuster les paramètres car pour le moment l’affichage des graphiques ca donne que des droites c pas du tout précis)</w:t>
+      </w:r>
+      <w:r>
+        <w:t xml:space="preserve">  </w:t>
+      </w:r>
+      <w:r>
+        <w:rPr>
+          <w:color w:val="FF0000"/>
+        </w:rPr>
+        <w:t>COMPRENDRE LES MODELES QUE J’UTILISE</w:t>
+      </w:r>
+      <w:r>
+        <w:t xml:space="preserve"> </w:t>
+      </w:r>
+    </w:p>
+    <w:p>
+      <w:r>
+        <w:t>Modele ARIMA qui s’adapte bien aux séries temporelles et donne un modèle assez réaliste si on regarde sur les 10 prochaines années</w:t>
+      </w:r>
+      <w:r>
+        <w:t> : essayer de joindre les deux bouts de courbe</w:t>
+      </w:r>
+      <w:r>
+        <w:t xml:space="preserve"> </w:t>
+      </w:r>
+      <w:r>
+        <w:rPr>
+          <w:color w:val="70AD47" w:themeColor="accent6"/>
+        </w:rPr>
+        <w:t>(FAIT)</w:t>
+      </w:r>
+      <w:r>
+        <w:rPr>
+          <w:color w:val="70AD47" w:themeColor="accent6"/>
+        </w:rPr>
+        <w:t xml:space="preserve"> Comment on ajuste les paramètres du </w:t>
+      </w:r>
+      <w:proofErr w:type="spellStart"/>
+      <w:r>
+        <w:rPr>
+          <w:color w:val="70AD47" w:themeColor="accent6"/>
+        </w:rPr>
+        <w:t>modele</w:t>
+      </w:r>
+      <w:proofErr w:type="spellEnd"/>
+      <w:r>
+        <w:rPr>
+          <w:color w:val="70AD47" w:themeColor="accent6"/>
+        </w:rPr>
+        <w:t> ? (5,1,0)</w:t>
+      </w:r>
+    </w:p>
+    <w:p>
+      <w:r>
+        <w:t xml:space="preserve">Animation de graphiques ? </w:t>
+      </w:r>
+    </w:p>
+    <w:p>
+      <w:r>
+        <w:t>Colorier ma carte avec les valeurs prédites grâce au modèle ARIMA</w:t>
+      </w:r>
+    </w:p>
+    <w:p/>
+    <w:p>
+      <w:r>
+        <w:t>Soutenance semaine du 29 janvier ?</w:t>
+      </w:r>
+    </w:p>
+    <w:p/>
+    <w:p>
+      <w:r>
+        <w:t>https://www.datahub.io/core/geo-countries#python</w:t>
+      </w:r>
+    </w:p>
+    <w:p>
+      <w:hyperlink r:id="rId6" w:history="1">
+        <w:r>
+          <w:rPr>
+            <w:rStyle w:val="Lienhypertexte"/>
+          </w:rPr>
+          <w:t>https://github.com/datasets/geo-countries/blob/master/datapackage.json</w:t>
+        </w:r>
+      </w:hyperlink>
+      <w:r>
+        <w:t xml:space="preserve"> (geo json donné par chatgpt)</w:t>
+      </w:r>
+    </w:p>
+    <w:p>
+      <w:hyperlink r:id="rId7" w:history="1">
+        <w:r>
+          <w:rPr>
+            <w:rStyle w:val="Lienhypertexte"/>
+          </w:rPr>
+          <w:t>https://raw.githubusercontent.com/python-visualization/folium/master/examples/data/world-countries.json</w:t>
+        </w:r>
+      </w:hyperlink>
+    </w:p>
+    <w:p>
+      <w:r>
+        <w:t>https://hdr.undp.org/data-center/thematic-composite-indices/gender-inequality-index?gad_source=1&amp;gclid=CjwKCAiAx_GqBhBQEiwAlDNAZo4F51k0R1X9JYp78P5pX_gDPa6dEk1h7DEdS5eWA1kC0amSDD0xzxoCA0IQAvD_BwE#/indicies/GII</w:t>
+      </w:r>
+    </w:p>
+    <w:p>
+      <w:r>
+        <w:t>https://hdr.undp.org/gender-development-index#/indicies/GDI</w:t>
       </w:r>
     </w:p>
     <w:sectPr>

</xml_diff>